<commit_message>
updated to Azure WTHack session
</commit_message>
<xml_diff>
--- a/Student/Guides/Deployment Setup Guide.docx
+++ b/Student/Guides/Deployment Setup Guide.docx
@@ -1,6 +1,6 @@
 
 <file path=word/document.xml><?xml version="1.0" encoding="utf-8"?>
-<w:document xmlns:wpc="http://schemas.microsoft.com/office/word/2010/wordprocessingCanvas" xmlns:cx="http://schemas.microsoft.com/office/drawing/2014/chartex" xmlns:cx1="http://schemas.microsoft.com/office/drawing/2015/9/8/chartex" xmlns:cx2="http://schemas.microsoft.com/office/drawing/2015/10/21/chartex" xmlns:cx3="http://schemas.microsoft.com/office/drawing/2016/5/9/chartex" xmlns:cx4="http://schemas.microsoft.com/office/drawing/2016/5/10/chartex" xmlns:cx5="http://schemas.microsoft.com/office/drawing/2016/5/11/chartex" xmlns:cx6="http://schemas.microsoft.com/office/drawing/2016/5/12/chartex" xmlns:cx7="http://schemas.microsoft.com/office/drawing/2016/5/13/chartex" xmlns:cx8="http://schemas.microsoft.com/office/drawing/2016/5/14/chartex" xmlns:mc="http://schemas.openxmlformats.org/markup-compatibility/2006" xmlns:aink="http://schemas.microsoft.com/office/drawing/2016/ink" xmlns:am3d="http://schemas.microsoft.com/office/drawing/2017/model3d" xmlns:o="urn:schemas-microsoft-com:office:office" xmlns:r="http://schemas.openxmlformats.org/officeDocument/2006/relationships" xmlns:m="http://schemas.openxmlformats.org/officeDocument/2006/math" xmlns:v="urn:schemas-microsoft-com:vml" xmlns:wp14="http://schemas.microsoft.com/office/word/2010/wordprocessingDrawing" xmlns:wp="http://schemas.openxmlformats.org/drawingml/2006/wordprocessingDrawing" xmlns:w10="urn:schemas-microsoft-com:office:word" xmlns:w="http://schemas.openxmlformats.org/wordprocessingml/2006/main" xmlns:w14="http://schemas.microsoft.com/office/word/2010/wordml" xmlns:w15="http://schemas.microsoft.com/office/word/2012/wordml" xmlns:w16cid="http://schemas.microsoft.com/office/word/2016/wordml/cid" xmlns:w16se="http://schemas.microsoft.com/office/word/2015/wordml/symex" xmlns:wpg="http://schemas.microsoft.com/office/word/2010/wordprocessingGroup" xmlns:wpi="http://schemas.microsoft.com/office/word/2010/wordprocessingInk" xmlns:wne="http://schemas.microsoft.com/office/word/2006/wordml" xmlns:wps="http://schemas.microsoft.com/office/word/2010/wordprocessingShape" mc:Ignorable="w14 w15 w16se w16cid wp14">
+<w:document xmlns:wpc="http://schemas.microsoft.com/office/word/2010/wordprocessingCanvas" xmlns:cx="http://schemas.microsoft.com/office/drawing/2014/chartex" xmlns:cx1="http://schemas.microsoft.com/office/drawing/2015/9/8/chartex" xmlns:cx2="http://schemas.microsoft.com/office/drawing/2015/10/21/chartex" xmlns:cx3="http://schemas.microsoft.com/office/drawing/2016/5/9/chartex" xmlns:cx4="http://schemas.microsoft.com/office/drawing/2016/5/10/chartex" xmlns:cx5="http://schemas.microsoft.com/office/drawing/2016/5/11/chartex" xmlns:cx6="http://schemas.microsoft.com/office/drawing/2016/5/12/chartex" xmlns:cx7="http://schemas.microsoft.com/office/drawing/2016/5/13/chartex" xmlns:cx8="http://schemas.microsoft.com/office/drawing/2016/5/14/chartex" xmlns:mc="http://schemas.openxmlformats.org/markup-compatibility/2006" xmlns:aink="http://schemas.microsoft.com/office/drawing/2016/ink" xmlns:am3d="http://schemas.microsoft.com/office/drawing/2017/model3d" xmlns:o="urn:schemas-microsoft-com:office:office" xmlns:r="http://schemas.openxmlformats.org/officeDocument/2006/relationships" xmlns:m="http://schemas.openxmlformats.org/officeDocument/2006/math" xmlns:v="urn:schemas-microsoft-com:vml" xmlns:wp14="http://schemas.microsoft.com/office/word/2010/wordprocessingDrawing" xmlns:wp="http://schemas.openxmlformats.org/drawingml/2006/wordprocessingDrawing" xmlns:w10="urn:schemas-microsoft-com:office:word" xmlns:w="http://schemas.openxmlformats.org/wordprocessingml/2006/main" xmlns:w14="http://schemas.microsoft.com/office/word/2010/wordml" xmlns:w15="http://schemas.microsoft.com/office/word/2012/wordml" xmlns:w16cex="http://schemas.microsoft.com/office/word/2018/wordml/cex" xmlns:w16cid="http://schemas.microsoft.com/office/word/2016/wordml/cid" xmlns:w16="http://schemas.microsoft.com/office/word/2018/wordml" xmlns:w16se="http://schemas.microsoft.com/office/word/2015/wordml/symex" xmlns:wpg="http://schemas.microsoft.com/office/word/2010/wordprocessingGroup" xmlns:wpi="http://schemas.microsoft.com/office/word/2010/wordprocessingInk" xmlns:wne="http://schemas.microsoft.com/office/word/2006/wordml" xmlns:wps="http://schemas.microsoft.com/office/word/2010/wordprocessingShape" mc:Ignorable="w14 w15 w16se w16cid w16 w16cex wp14">
   <w:body>
     <w:p>
       <w:pPr>
@@ -11,7 +11,13 @@
         <w:t>Azure Monitoring Hackathon</w:t>
       </w:r>
       <w:r>
-        <w:t xml:space="preserve"> (Workshop)</w:t>
+        <w:t xml:space="preserve"> (</w:t>
+      </w:r>
+      <w:r>
+        <w:t>WTH</w:t>
+      </w:r>
+      <w:r>
+        <w:t>)</w:t>
       </w:r>
       <w:r>
         <w:t xml:space="preserve"> Deployment Guide</w:t>
@@ -639,48 +645,37 @@
         <w:t>Navigate to the location where you unzipped the files and open</w:t>
       </w:r>
       <w:r>
+        <w:t xml:space="preserve"> the</w:t>
+      </w:r>
+      <w:r>
         <w:t xml:space="preserve"> </w:t>
       </w:r>
-      <w:proofErr w:type="gramStart"/>
-      <w:r>
-        <w:t>the</w:t>
-      </w:r>
-      <w:r>
-        <w:t xml:space="preserve"> </w:t>
-      </w:r>
       <w:r>
         <w:rPr>
           <w:b/>
         </w:rPr>
+        <w:t>.\</w:t>
+      </w:r>
+      <w:proofErr w:type="spellStart"/>
+      <w:r>
+        <w:rPr>
+          <w:b/>
+        </w:rPr>
+        <w:t>AzureMonitoringWorkshop</w:t>
+      </w:r>
+      <w:proofErr w:type="spellEnd"/>
+      <w:r>
+        <w:rPr>
+          <w:b/>
+        </w:rPr>
+        <w:t>\Student\Resources</w:t>
+      </w:r>
+      <w:r>
+        <w:t xml:space="preserve"> folder</w:t>
+      </w:r>
+      <w:r>
         <w:t>.</w:t>
       </w:r>
-      <w:proofErr w:type="gramEnd"/>
-      <w:r>
-        <w:rPr>
-          <w:b/>
-        </w:rPr>
-        <w:t>\</w:t>
-      </w:r>
-      <w:r>
-        <w:rPr>
-          <w:b/>
-        </w:rPr>
-        <w:t>AzureMonitoringWorkshop</w:t>
-      </w:r>
-      <w:r>
-        <w:rPr>
-          <w:b/>
-        </w:rPr>
-        <w:t>\Student\Resources</w:t>
-      </w:r>
-      <w:r>
-        <w:t xml:space="preserve"> folder</w:t>
-      </w:r>
-      <w:r>
-        <w:t>.</w:t>
-      </w:r>
-      <w:bookmarkStart w:id="1" w:name="_GoBack"/>
-      <w:bookmarkEnd w:id="1"/>
       <w:r>
         <w:br/>
       </w:r>
@@ -804,8 +799,42 @@
         <w:rPr>
           <w:b/>
         </w:rPr>
-        <w:t>Install-Module -Name AzureRM -Force -Scope CurrentUser -AllowClobber</w:t>
-      </w:r>
+        <w:t>Install-Module -Name Az</w:t>
+      </w:r>
+      <w:r>
+        <w:rPr>
+          <w:b/>
+        </w:rPr>
+        <w:t xml:space="preserve"> </w:t>
+      </w:r>
+      <w:r>
+        <w:rPr>
+          <w:b/>
+        </w:rPr>
+        <w:t xml:space="preserve">-Force -Scope </w:t>
+      </w:r>
+      <w:proofErr w:type="spellStart"/>
+      <w:r>
+        <w:rPr>
+          <w:b/>
+        </w:rPr>
+        <w:t>CurrentUser</w:t>
+      </w:r>
+      <w:proofErr w:type="spellEnd"/>
+      <w:r>
+        <w:rPr>
+          <w:b/>
+        </w:rPr>
+        <w:t xml:space="preserve"> -</w:t>
+      </w:r>
+      <w:proofErr w:type="spellStart"/>
+      <w:r>
+        <w:rPr>
+          <w:b/>
+        </w:rPr>
+        <w:t>AllowClobber</w:t>
+      </w:r>
+      <w:proofErr w:type="spellEnd"/>
       <w:r>
         <w:br/>
       </w:r>
@@ -838,8 +867,16 @@
         <w:rPr>
           <w:i/>
         </w:rPr>
-        <w:t>to CurrentUser</w:t>
-      </w:r>
+        <w:t xml:space="preserve">to </w:t>
+      </w:r>
+      <w:proofErr w:type="spellStart"/>
+      <w:r>
+        <w:rPr>
+          <w:i/>
+        </w:rPr>
+        <w:t>CurrentUser</w:t>
+      </w:r>
+      <w:proofErr w:type="spellEnd"/>
     </w:p>
     <w:p>
       <w:r>
@@ -853,11 +890,11 @@
       <w:pPr>
         <w:pStyle w:val="Heading1"/>
       </w:pPr>
-      <w:bookmarkStart w:id="2" w:name="_Toc26819371"/>
+      <w:bookmarkStart w:id="1" w:name="_Toc26819371"/>
       <w:r>
         <w:t>Deployment Steps</w:t>
       </w:r>
-      <w:bookmarkEnd w:id="2"/>
+      <w:bookmarkEnd w:id="1"/>
     </w:p>
     <w:p>
       <w:r>
@@ -947,7 +984,15 @@
         <w:t xml:space="preserve"> </w:t>
       </w:r>
       <w:r>
-        <w:t xml:space="preserve">$MonitoringHackName = </w:t>
+        <w:t>$</w:t>
+      </w:r>
+      <w:proofErr w:type="spellStart"/>
+      <w:r>
+        <w:t>MonitoringHackName</w:t>
+      </w:r>
+      <w:proofErr w:type="spellEnd"/>
+      <w:r>
+        <w:t xml:space="preserve"> = </w:t>
       </w:r>
       <w:r>
         <w:rPr>
@@ -1002,8 +1047,16 @@
         <w:rPr>
           <w:b/>
         </w:rPr>
-        <w:t>Connect-AzureRmAccount</w:t>
-      </w:r>
+        <w:t>Connect-</w:t>
+      </w:r>
+      <w:proofErr w:type="spellStart"/>
+      <w:r>
+        <w:rPr>
+          <w:b/>
+        </w:rPr>
+        <w:t>AzAccount</w:t>
+      </w:r>
+      <w:proofErr w:type="spellEnd"/>
       <w:r>
         <w:t xml:space="preserve"> line</w:t>
       </w:r>
@@ -1175,7 +1228,25 @@
           <w:bCs/>
           <w:highlight w:val="yellow"/>
         </w:rPr>
-        <w:t>“vmadmin”</w:t>
+        <w:t>“</w:t>
+      </w:r>
+      <w:proofErr w:type="spellStart"/>
+      <w:r>
+        <w:rPr>
+          <w:b/>
+          <w:bCs/>
+          <w:highlight w:val="yellow"/>
+        </w:rPr>
+        <w:t>vmadmin</w:t>
+      </w:r>
+      <w:proofErr w:type="spellEnd"/>
+      <w:r>
+        <w:rPr>
+          <w:b/>
+          <w:bCs/>
+          <w:highlight w:val="yellow"/>
+        </w:rPr>
+        <w:t>”</w:t>
       </w:r>
       <w:r>
         <w:t xml:space="preserve"> (if you do change this make sure to change it in the parameter file).  Make sure your password adheres to the Azure password policy.</w:t>
@@ -1426,13 +1497,23 @@
                 <w:szCs w:val="24"/>
               </w:rPr>
             </w:pPr>
+            <w:proofErr w:type="spellStart"/>
             <w:r>
               <w:rPr>
                 <w:rFonts w:ascii="Times New Roman" w:eastAsia="Times New Roman" w:hAnsi="Times New Roman" w:cs="Times New Roman"/>
                 <w:sz w:val="18"/>
                 <w:szCs w:val="24"/>
               </w:rPr>
-              <w:t>iloveyou!</w:t>
+              <w:t>iloveyou</w:t>
+            </w:r>
+            <w:proofErr w:type="spellEnd"/>
+            <w:r>
+              <w:rPr>
+                <w:rFonts w:ascii="Times New Roman" w:eastAsia="Times New Roman" w:hAnsi="Times New Roman" w:cs="Times New Roman"/>
+                <w:sz w:val="18"/>
+                <w:szCs w:val="24"/>
+              </w:rPr>
+              <w:t>!</w:t>
             </w:r>
           </w:p>
         </w:tc>
@@ -1676,23 +1757,23 @@
         </w:rPr>
         <w:t xml:space="preserve">e and copy the output results.  Then paste this in the </w:t>
       </w:r>
-      <w:proofErr w:type="gramStart"/>
-      <w:r>
-        <w:rPr>
-          <w:rFonts w:asciiTheme="minorHAnsi" w:hAnsiTheme="minorHAnsi" w:cstheme="minorHAnsi"/>
-          <w:sz w:val="22"/>
-          <w:szCs w:val="22"/>
-        </w:rPr>
-        <w:t>azuredeploy.parameters</w:t>
-      </w:r>
-      <w:proofErr w:type="gramEnd"/>
-      <w:r>
-        <w:rPr>
-          <w:rFonts w:asciiTheme="minorHAnsi" w:hAnsiTheme="minorHAnsi" w:cstheme="minorHAnsi"/>
-          <w:sz w:val="22"/>
-          <w:szCs w:val="22"/>
-        </w:rPr>
-        <w:t xml:space="preserve">.json file under password.reference.keyVault.id.  </w:t>
+      <w:proofErr w:type="spellStart"/>
+      <w:r>
+        <w:rPr>
+          <w:rFonts w:asciiTheme="minorHAnsi" w:hAnsiTheme="minorHAnsi" w:cstheme="minorHAnsi"/>
+          <w:sz w:val="22"/>
+          <w:szCs w:val="22"/>
+        </w:rPr>
+        <w:t>azuredeploy.parameters.json</w:t>
+      </w:r>
+      <w:proofErr w:type="spellEnd"/>
+      <w:r>
+        <w:rPr>
+          <w:rFonts w:asciiTheme="minorHAnsi" w:hAnsiTheme="minorHAnsi" w:cstheme="minorHAnsi"/>
+          <w:sz w:val="22"/>
+          <w:szCs w:val="22"/>
+        </w:rPr>
+        <w:t xml:space="preserve"> file under password.reference.keyVault.id.  </w:t>
       </w:r>
     </w:p>
     <w:p>
@@ -1868,7 +1949,43 @@
           <w:sz w:val="22"/>
           <w:szCs w:val="22"/>
         </w:rPr>
-        <w:t>Also, make sure to update the envPrefixName to match what you specified in the DeployMonHackEnv file (yes, I know I could feed this in from the deployment script)</w:t>
+        <w:t xml:space="preserve">Also, make sure to update the </w:t>
+      </w:r>
+      <w:proofErr w:type="spellStart"/>
+      <w:r>
+        <w:rPr>
+          <w:rFonts w:asciiTheme="minorHAnsi" w:hAnsiTheme="minorHAnsi" w:cstheme="minorHAnsi"/>
+          <w:sz w:val="22"/>
+          <w:szCs w:val="22"/>
+        </w:rPr>
+        <w:t>envPrefixName</w:t>
+      </w:r>
+      <w:proofErr w:type="spellEnd"/>
+      <w:r>
+        <w:rPr>
+          <w:rFonts w:asciiTheme="minorHAnsi" w:hAnsiTheme="minorHAnsi" w:cstheme="minorHAnsi"/>
+          <w:sz w:val="22"/>
+          <w:szCs w:val="22"/>
+        </w:rPr>
+        <w:t xml:space="preserve"> to match what you specified in the </w:t>
+      </w:r>
+      <w:proofErr w:type="spellStart"/>
+      <w:r>
+        <w:rPr>
+          <w:rFonts w:asciiTheme="minorHAnsi" w:hAnsiTheme="minorHAnsi" w:cstheme="minorHAnsi"/>
+          <w:sz w:val="22"/>
+          <w:szCs w:val="22"/>
+        </w:rPr>
+        <w:t>DeployMonHackEnv</w:t>
+      </w:r>
+      <w:proofErr w:type="spellEnd"/>
+      <w:r>
+        <w:rPr>
+          <w:rFonts w:asciiTheme="minorHAnsi" w:hAnsiTheme="minorHAnsi" w:cstheme="minorHAnsi"/>
+          <w:sz w:val="22"/>
+          <w:szCs w:val="22"/>
+        </w:rPr>
+        <w:t xml:space="preserve"> file (yes, I know I could feed this in from the deployment script)</w:t>
       </w:r>
       <w:r>
         <w:rPr>
@@ -2235,11 +2352,11 @@
       <w:pPr>
         <w:pStyle w:val="Heading1"/>
       </w:pPr>
-      <w:bookmarkStart w:id="3" w:name="_Toc26819372"/>
+      <w:bookmarkStart w:id="2" w:name="_Toc26819372"/>
       <w:r>
         <w:t>Troubleshooting</w:t>
       </w:r>
-      <w:bookmarkEnd w:id="3"/>
+      <w:bookmarkEnd w:id="2"/>
     </w:p>
     <w:p>
       <w:pPr>
@@ -2498,7 +2615,25 @@
           <w:sz w:val="22"/>
           <w:szCs w:val="22"/>
         </w:rPr>
-        <w:t xml:space="preserve"> (over 60 mins).  Note: this issue has been fixed but I’m leaving it in hear incase it ever surfaces again.</w:t>
+        <w:t xml:space="preserve"> (over 60 mins).  Note: this issue has been fixed but I’m leaving it in hear </w:t>
+      </w:r>
+      <w:proofErr w:type="spellStart"/>
+      <w:r>
+        <w:rPr>
+          <w:rFonts w:asciiTheme="minorHAnsi" w:hAnsiTheme="minorHAnsi" w:cstheme="minorHAnsi"/>
+          <w:sz w:val="22"/>
+          <w:szCs w:val="22"/>
+        </w:rPr>
+        <w:t>incase</w:t>
+      </w:r>
+      <w:proofErr w:type="spellEnd"/>
+      <w:r>
+        <w:rPr>
+          <w:rFonts w:asciiTheme="minorHAnsi" w:hAnsiTheme="minorHAnsi" w:cstheme="minorHAnsi"/>
+          <w:sz w:val="22"/>
+          <w:szCs w:val="22"/>
+        </w:rPr>
+        <w:t xml:space="preserve"> it ever surfaces again.</w:t>
       </w:r>
     </w:p>
     <w:p>
@@ -2594,33 +2729,15 @@
           <w:sz w:val="22"/>
           <w:szCs w:val="22"/>
         </w:rPr>
-        <w:t xml:space="preserve">Workaround </w:t>
-      </w:r>
-      <w:proofErr w:type="gramStart"/>
-      <w:r>
-        <w:rPr>
-          <w:rFonts w:asciiTheme="minorHAnsi" w:hAnsiTheme="minorHAnsi" w:cstheme="minorHAnsi"/>
-          <w:sz w:val="22"/>
-          <w:szCs w:val="22"/>
-        </w:rPr>
-        <w:t>1:</w:t>
-      </w:r>
-      <w:r>
-        <w:rPr>
-          <w:rFonts w:asciiTheme="minorHAnsi" w:hAnsiTheme="minorHAnsi" w:cstheme="minorHAnsi"/>
-          <w:sz w:val="22"/>
-          <w:szCs w:val="22"/>
-        </w:rPr>
-        <w:t>The</w:t>
-      </w:r>
-      <w:proofErr w:type="gramEnd"/>
-      <w:r>
-        <w:rPr>
-          <w:rFonts w:asciiTheme="minorHAnsi" w:hAnsiTheme="minorHAnsi" w:cstheme="minorHAnsi"/>
-          <w:sz w:val="22"/>
-          <w:szCs w:val="22"/>
-        </w:rPr>
-        <w:t xml:space="preserve"> workaround has been to log on to the Visual Studio Server and navigate to “</w:t>
+        <w:t>Workaround 1:</w:t>
+      </w:r>
+      <w:r>
+        <w:rPr>
+          <w:rFonts w:asciiTheme="minorHAnsi" w:hAnsiTheme="minorHAnsi" w:cstheme="minorHAnsi"/>
+          <w:sz w:val="22"/>
+          <w:szCs w:val="22"/>
+        </w:rPr>
+        <w:t>The workaround has been to log on to the Visual Studio Server and navigate to “</w:t>
       </w:r>
       <w:r>
         <w:rPr>
@@ -2676,7 +2793,25 @@
           <w:sz w:val="22"/>
           <w:szCs w:val="22"/>
         </w:rPr>
-        <w:t>Workaround 2: From the Azure Portal uninstall the CustomScriptExtension (which will fail your deployment).</w:t>
+        <w:t xml:space="preserve">Workaround 2: From the Azure Portal uninstall the </w:t>
+      </w:r>
+      <w:proofErr w:type="spellStart"/>
+      <w:r>
+        <w:rPr>
+          <w:rFonts w:asciiTheme="minorHAnsi" w:hAnsiTheme="minorHAnsi" w:cstheme="minorHAnsi"/>
+          <w:sz w:val="22"/>
+          <w:szCs w:val="22"/>
+        </w:rPr>
+        <w:t>CustomScriptExtension</w:t>
+      </w:r>
+      <w:proofErr w:type="spellEnd"/>
+      <w:r>
+        <w:rPr>
+          <w:rFonts w:asciiTheme="minorHAnsi" w:hAnsiTheme="minorHAnsi" w:cstheme="minorHAnsi"/>
+          <w:sz w:val="22"/>
+          <w:szCs w:val="22"/>
+        </w:rPr>
+        <w:t xml:space="preserve"> (which will fail your deployment).</w:t>
       </w:r>
       <w:r>
         <w:rPr>
@@ -2773,12 +2908,12 @@
       <w:pPr>
         <w:pStyle w:val="Heading1"/>
       </w:pPr>
-      <w:bookmarkStart w:id="4" w:name="_Toc26819373"/>
+      <w:bookmarkStart w:id="3" w:name="_Toc26819373"/>
       <w:r>
         <w:lastRenderedPageBreak/>
         <w:t>Validation</w:t>
       </w:r>
-      <w:bookmarkEnd w:id="4"/>
+      <w:bookmarkEnd w:id="3"/>
     </w:p>
     <w:p>
       <w:pPr>
@@ -2805,7 +2940,25 @@
           <w:sz w:val="22"/>
           <w:szCs w:val="22"/>
         </w:rPr>
-        <w:t>in the Outputs section copy the scaleSetPIPDNSname and paste it in your browser.</w:t>
+        <w:t xml:space="preserve">in the Outputs section copy the </w:t>
+      </w:r>
+      <w:proofErr w:type="spellStart"/>
+      <w:r>
+        <w:rPr>
+          <w:rFonts w:asciiTheme="minorHAnsi" w:hAnsiTheme="minorHAnsi" w:cstheme="minorHAnsi"/>
+          <w:sz w:val="22"/>
+          <w:szCs w:val="22"/>
+        </w:rPr>
+        <w:t>scaleSetPIPDNSname</w:t>
+      </w:r>
+      <w:proofErr w:type="spellEnd"/>
+      <w:r>
+        <w:rPr>
+          <w:rFonts w:asciiTheme="minorHAnsi" w:hAnsiTheme="minorHAnsi" w:cstheme="minorHAnsi"/>
+          <w:sz w:val="22"/>
+          <w:szCs w:val="22"/>
+        </w:rPr>
+        <w:t xml:space="preserve"> and paste it in your browser.</w:t>
       </w:r>
       <w:r>
         <w:rPr>
@@ -2923,7 +3076,25 @@
           <w:sz w:val="22"/>
           <w:szCs w:val="22"/>
         </w:rPr>
-        <w:t>Copy the DNS Name from the &lt;5-char initials&gt;webscalePIP resource in the Azure Portal</w:t>
+        <w:t>Copy the DNS Name from the &lt;5-char initials&gt;</w:t>
+      </w:r>
+      <w:proofErr w:type="spellStart"/>
+      <w:r>
+        <w:rPr>
+          <w:rFonts w:asciiTheme="minorHAnsi" w:hAnsiTheme="minorHAnsi" w:cstheme="minorHAnsi"/>
+          <w:sz w:val="22"/>
+          <w:szCs w:val="22"/>
+        </w:rPr>
+        <w:t>webscalePIP</w:t>
+      </w:r>
+      <w:proofErr w:type="spellEnd"/>
+      <w:r>
+        <w:rPr>
+          <w:rFonts w:asciiTheme="minorHAnsi" w:hAnsiTheme="minorHAnsi" w:cstheme="minorHAnsi"/>
+          <w:sz w:val="22"/>
+          <w:szCs w:val="22"/>
+        </w:rPr>
+        <w:t xml:space="preserve"> resource in the Azure Portal</w:t>
       </w:r>
       <w:r>
         <w:rPr>
@@ -3009,7 +3180,25 @@
           <w:sz w:val="22"/>
           <w:szCs w:val="22"/>
         </w:rPr>
-        <w:t>You should render the eShop site</w:t>
+        <w:t xml:space="preserve">You should render the </w:t>
+      </w:r>
+      <w:proofErr w:type="spellStart"/>
+      <w:r>
+        <w:rPr>
+          <w:rFonts w:asciiTheme="minorHAnsi" w:hAnsiTheme="minorHAnsi" w:cstheme="minorHAnsi"/>
+          <w:sz w:val="22"/>
+          <w:szCs w:val="22"/>
+        </w:rPr>
+        <w:t>eShop</w:t>
+      </w:r>
+      <w:proofErr w:type="spellEnd"/>
+      <w:r>
+        <w:rPr>
+          <w:rFonts w:asciiTheme="minorHAnsi" w:hAnsiTheme="minorHAnsi" w:cstheme="minorHAnsi"/>
+          <w:sz w:val="22"/>
+          <w:szCs w:val="22"/>
+        </w:rPr>
+        <w:t xml:space="preserve"> site</w:t>
       </w:r>
     </w:p>
     <w:p>
@@ -3081,7 +3270,7 @@
 </file>
 
 <file path=word/endnotes.xml><?xml version="1.0" encoding="utf-8"?>
-<w:endnotes xmlns:wpc="http://schemas.microsoft.com/office/word/2010/wordprocessingCanvas" xmlns:cx="http://schemas.microsoft.com/office/drawing/2014/chartex" xmlns:cx1="http://schemas.microsoft.com/office/drawing/2015/9/8/chartex" xmlns:cx2="http://schemas.microsoft.com/office/drawing/2015/10/21/chartex" xmlns:cx3="http://schemas.microsoft.com/office/drawing/2016/5/9/chartex" xmlns:cx4="http://schemas.microsoft.com/office/drawing/2016/5/10/chartex" xmlns:cx5="http://schemas.microsoft.com/office/drawing/2016/5/11/chartex" xmlns:cx6="http://schemas.microsoft.com/office/drawing/2016/5/12/chartex" xmlns:cx7="http://schemas.microsoft.com/office/drawing/2016/5/13/chartex" xmlns:cx8="http://schemas.microsoft.com/office/drawing/2016/5/14/chartex" xmlns:mc="http://schemas.openxmlformats.org/markup-compatibility/2006" xmlns:aink="http://schemas.microsoft.com/office/drawing/2016/ink" xmlns:am3d="http://schemas.microsoft.com/office/drawing/2017/model3d" xmlns:o="urn:schemas-microsoft-com:office:office" xmlns:r="http://schemas.openxmlformats.org/officeDocument/2006/relationships" xmlns:m="http://schemas.openxmlformats.org/officeDocument/2006/math" xmlns:v="urn:schemas-microsoft-com:vml" xmlns:wp14="http://schemas.microsoft.com/office/word/2010/wordprocessingDrawing" xmlns:wp="http://schemas.openxmlformats.org/drawingml/2006/wordprocessingDrawing" xmlns:w10="urn:schemas-microsoft-com:office:word" xmlns:w="http://schemas.openxmlformats.org/wordprocessingml/2006/main" xmlns:w14="http://schemas.microsoft.com/office/word/2010/wordml" xmlns:w15="http://schemas.microsoft.com/office/word/2012/wordml" xmlns:w16cid="http://schemas.microsoft.com/office/word/2016/wordml/cid" xmlns:w16se="http://schemas.microsoft.com/office/word/2015/wordml/symex" xmlns:wpg="http://schemas.microsoft.com/office/word/2010/wordprocessingGroup" xmlns:wpi="http://schemas.microsoft.com/office/word/2010/wordprocessingInk" xmlns:wne="http://schemas.microsoft.com/office/word/2006/wordml" xmlns:wps="http://schemas.microsoft.com/office/word/2010/wordprocessingShape" mc:Ignorable="w14 w15 w16se w16cid wp14">
+<w:endnotes xmlns:wpc="http://schemas.microsoft.com/office/word/2010/wordprocessingCanvas" xmlns:cx="http://schemas.microsoft.com/office/drawing/2014/chartex" xmlns:cx1="http://schemas.microsoft.com/office/drawing/2015/9/8/chartex" xmlns:cx2="http://schemas.microsoft.com/office/drawing/2015/10/21/chartex" xmlns:cx3="http://schemas.microsoft.com/office/drawing/2016/5/9/chartex" xmlns:cx4="http://schemas.microsoft.com/office/drawing/2016/5/10/chartex" xmlns:cx5="http://schemas.microsoft.com/office/drawing/2016/5/11/chartex" xmlns:cx6="http://schemas.microsoft.com/office/drawing/2016/5/12/chartex" xmlns:cx7="http://schemas.microsoft.com/office/drawing/2016/5/13/chartex" xmlns:cx8="http://schemas.microsoft.com/office/drawing/2016/5/14/chartex" xmlns:mc="http://schemas.openxmlformats.org/markup-compatibility/2006" xmlns:aink="http://schemas.microsoft.com/office/drawing/2016/ink" xmlns:am3d="http://schemas.microsoft.com/office/drawing/2017/model3d" xmlns:o="urn:schemas-microsoft-com:office:office" xmlns:r="http://schemas.openxmlformats.org/officeDocument/2006/relationships" xmlns:m="http://schemas.openxmlformats.org/officeDocument/2006/math" xmlns:v="urn:schemas-microsoft-com:vml" xmlns:wp14="http://schemas.microsoft.com/office/word/2010/wordprocessingDrawing" xmlns:wp="http://schemas.openxmlformats.org/drawingml/2006/wordprocessingDrawing" xmlns:w10="urn:schemas-microsoft-com:office:word" xmlns:w="http://schemas.openxmlformats.org/wordprocessingml/2006/main" xmlns:w14="http://schemas.microsoft.com/office/word/2010/wordml" xmlns:w15="http://schemas.microsoft.com/office/word/2012/wordml" xmlns:w16cex="http://schemas.microsoft.com/office/word/2018/wordml/cex" xmlns:w16cid="http://schemas.microsoft.com/office/word/2016/wordml/cid" xmlns:w16="http://schemas.microsoft.com/office/word/2018/wordml" xmlns:w16se="http://schemas.microsoft.com/office/word/2015/wordml/symex" xmlns:wpg="http://schemas.microsoft.com/office/word/2010/wordprocessingGroup" xmlns:wpi="http://schemas.microsoft.com/office/word/2010/wordprocessingInk" xmlns:wne="http://schemas.microsoft.com/office/word/2006/wordml" xmlns:wps="http://schemas.microsoft.com/office/word/2010/wordprocessingShape" mc:Ignorable="w14 w15 w16se w16cid w16 w16cex wp14">
   <w:endnote w:type="separator" w:id="-1">
     <w:p>
       <w:pPr>
@@ -3106,7 +3295,7 @@
 </file>
 
 <file path=word/footnotes.xml><?xml version="1.0" encoding="utf-8"?>
-<w:footnotes xmlns:wpc="http://schemas.microsoft.com/office/word/2010/wordprocessingCanvas" xmlns:cx="http://schemas.microsoft.com/office/drawing/2014/chartex" xmlns:cx1="http://schemas.microsoft.com/office/drawing/2015/9/8/chartex" xmlns:cx2="http://schemas.microsoft.com/office/drawing/2015/10/21/chartex" xmlns:cx3="http://schemas.microsoft.com/office/drawing/2016/5/9/chartex" xmlns:cx4="http://schemas.microsoft.com/office/drawing/2016/5/10/chartex" xmlns:cx5="http://schemas.microsoft.com/office/drawing/2016/5/11/chartex" xmlns:cx6="http://schemas.microsoft.com/office/drawing/2016/5/12/chartex" xmlns:cx7="http://schemas.microsoft.com/office/drawing/2016/5/13/chartex" xmlns:cx8="http://schemas.microsoft.com/office/drawing/2016/5/14/chartex" xmlns:mc="http://schemas.openxmlformats.org/markup-compatibility/2006" xmlns:aink="http://schemas.microsoft.com/office/drawing/2016/ink" xmlns:am3d="http://schemas.microsoft.com/office/drawing/2017/model3d" xmlns:o="urn:schemas-microsoft-com:office:office" xmlns:r="http://schemas.openxmlformats.org/officeDocument/2006/relationships" xmlns:m="http://schemas.openxmlformats.org/officeDocument/2006/math" xmlns:v="urn:schemas-microsoft-com:vml" xmlns:wp14="http://schemas.microsoft.com/office/word/2010/wordprocessingDrawing" xmlns:wp="http://schemas.openxmlformats.org/drawingml/2006/wordprocessingDrawing" xmlns:w10="urn:schemas-microsoft-com:office:word" xmlns:w="http://schemas.openxmlformats.org/wordprocessingml/2006/main" xmlns:w14="http://schemas.microsoft.com/office/word/2010/wordml" xmlns:w15="http://schemas.microsoft.com/office/word/2012/wordml" xmlns:w16cid="http://schemas.microsoft.com/office/word/2016/wordml/cid" xmlns:w16se="http://schemas.microsoft.com/office/word/2015/wordml/symex" xmlns:wpg="http://schemas.microsoft.com/office/word/2010/wordprocessingGroup" xmlns:wpi="http://schemas.microsoft.com/office/word/2010/wordprocessingInk" xmlns:wne="http://schemas.microsoft.com/office/word/2006/wordml" xmlns:wps="http://schemas.microsoft.com/office/word/2010/wordprocessingShape" mc:Ignorable="w14 w15 w16se w16cid wp14">
+<w:footnotes xmlns:wpc="http://schemas.microsoft.com/office/word/2010/wordprocessingCanvas" xmlns:cx="http://schemas.microsoft.com/office/drawing/2014/chartex" xmlns:cx1="http://schemas.microsoft.com/office/drawing/2015/9/8/chartex" xmlns:cx2="http://schemas.microsoft.com/office/drawing/2015/10/21/chartex" xmlns:cx3="http://schemas.microsoft.com/office/drawing/2016/5/9/chartex" xmlns:cx4="http://schemas.microsoft.com/office/drawing/2016/5/10/chartex" xmlns:cx5="http://schemas.microsoft.com/office/drawing/2016/5/11/chartex" xmlns:cx6="http://schemas.microsoft.com/office/drawing/2016/5/12/chartex" xmlns:cx7="http://schemas.microsoft.com/office/drawing/2016/5/13/chartex" xmlns:cx8="http://schemas.microsoft.com/office/drawing/2016/5/14/chartex" xmlns:mc="http://schemas.openxmlformats.org/markup-compatibility/2006" xmlns:aink="http://schemas.microsoft.com/office/drawing/2016/ink" xmlns:am3d="http://schemas.microsoft.com/office/drawing/2017/model3d" xmlns:o="urn:schemas-microsoft-com:office:office" xmlns:r="http://schemas.openxmlformats.org/officeDocument/2006/relationships" xmlns:m="http://schemas.openxmlformats.org/officeDocument/2006/math" xmlns:v="urn:schemas-microsoft-com:vml" xmlns:wp14="http://schemas.microsoft.com/office/word/2010/wordprocessingDrawing" xmlns:wp="http://schemas.openxmlformats.org/drawingml/2006/wordprocessingDrawing" xmlns:w10="urn:schemas-microsoft-com:office:word" xmlns:w="http://schemas.openxmlformats.org/wordprocessingml/2006/main" xmlns:w14="http://schemas.microsoft.com/office/word/2010/wordml" xmlns:w15="http://schemas.microsoft.com/office/word/2012/wordml" xmlns:w16cex="http://schemas.microsoft.com/office/word/2018/wordml/cex" xmlns:w16cid="http://schemas.microsoft.com/office/word/2016/wordml/cid" xmlns:w16="http://schemas.microsoft.com/office/word/2018/wordml" xmlns:w16se="http://schemas.microsoft.com/office/word/2015/wordml/symex" xmlns:wpg="http://schemas.microsoft.com/office/word/2010/wordprocessingGroup" xmlns:wpi="http://schemas.microsoft.com/office/word/2010/wordprocessingInk" xmlns:wne="http://schemas.microsoft.com/office/word/2006/wordml" xmlns:wps="http://schemas.microsoft.com/office/word/2010/wordprocessingShape" mc:Ignorable="w14 w15 w16se w16cid w16 w16cex wp14">
   <w:footnote w:type="separator" w:id="-1">
     <w:p>
       <w:pPr>
@@ -3131,7 +3320,7 @@
 </file>
 
 <file path=word/numbering.xml><?xml version="1.0" encoding="utf-8"?>
-<w:numbering xmlns:wpc="http://schemas.microsoft.com/office/word/2010/wordprocessingCanvas" xmlns:cx="http://schemas.microsoft.com/office/drawing/2014/chartex" xmlns:cx1="http://schemas.microsoft.com/office/drawing/2015/9/8/chartex" xmlns:cx2="http://schemas.microsoft.com/office/drawing/2015/10/21/chartex" xmlns:cx3="http://schemas.microsoft.com/office/drawing/2016/5/9/chartex" xmlns:cx4="http://schemas.microsoft.com/office/drawing/2016/5/10/chartex" xmlns:cx5="http://schemas.microsoft.com/office/drawing/2016/5/11/chartex" xmlns:cx6="http://schemas.microsoft.com/office/drawing/2016/5/12/chartex" xmlns:cx7="http://schemas.microsoft.com/office/drawing/2016/5/13/chartex" xmlns:cx8="http://schemas.microsoft.com/office/drawing/2016/5/14/chartex" xmlns:mc="http://schemas.openxmlformats.org/markup-compatibility/2006" xmlns:aink="http://schemas.microsoft.com/office/drawing/2016/ink" xmlns:am3d="http://schemas.microsoft.com/office/drawing/2017/model3d" xmlns:o="urn:schemas-microsoft-com:office:office" xmlns:r="http://schemas.openxmlformats.org/officeDocument/2006/relationships" xmlns:m="http://schemas.openxmlformats.org/officeDocument/2006/math" xmlns:v="urn:schemas-microsoft-com:vml" xmlns:wp14="http://schemas.microsoft.com/office/word/2010/wordprocessingDrawing" xmlns:wp="http://schemas.openxmlformats.org/drawingml/2006/wordprocessingDrawing" xmlns:w10="urn:schemas-microsoft-com:office:word" xmlns:w="http://schemas.openxmlformats.org/wordprocessingml/2006/main" xmlns:w14="http://schemas.microsoft.com/office/word/2010/wordml" xmlns:w15="http://schemas.microsoft.com/office/word/2012/wordml" xmlns:w16cid="http://schemas.microsoft.com/office/word/2016/wordml/cid" xmlns:w16se="http://schemas.microsoft.com/office/word/2015/wordml/symex" xmlns:wpg="http://schemas.microsoft.com/office/word/2010/wordprocessingGroup" xmlns:wpi="http://schemas.microsoft.com/office/word/2010/wordprocessingInk" xmlns:wne="http://schemas.microsoft.com/office/word/2006/wordml" xmlns:wps="http://schemas.microsoft.com/office/word/2010/wordprocessingShape" mc:Ignorable="w14 w15 w16se w16cid wp14">
+<w:numbering xmlns:wpc="http://schemas.microsoft.com/office/word/2010/wordprocessingCanvas" xmlns:cx="http://schemas.microsoft.com/office/drawing/2014/chartex" xmlns:cx1="http://schemas.microsoft.com/office/drawing/2015/9/8/chartex" xmlns:cx2="http://schemas.microsoft.com/office/drawing/2015/10/21/chartex" xmlns:cx3="http://schemas.microsoft.com/office/drawing/2016/5/9/chartex" xmlns:cx4="http://schemas.microsoft.com/office/drawing/2016/5/10/chartex" xmlns:cx5="http://schemas.microsoft.com/office/drawing/2016/5/11/chartex" xmlns:cx6="http://schemas.microsoft.com/office/drawing/2016/5/12/chartex" xmlns:cx7="http://schemas.microsoft.com/office/drawing/2016/5/13/chartex" xmlns:cx8="http://schemas.microsoft.com/office/drawing/2016/5/14/chartex" xmlns:mc="http://schemas.openxmlformats.org/markup-compatibility/2006" xmlns:aink="http://schemas.microsoft.com/office/drawing/2016/ink" xmlns:am3d="http://schemas.microsoft.com/office/drawing/2017/model3d" xmlns:o="urn:schemas-microsoft-com:office:office" xmlns:r="http://schemas.openxmlformats.org/officeDocument/2006/relationships" xmlns:m="http://schemas.openxmlformats.org/officeDocument/2006/math" xmlns:v="urn:schemas-microsoft-com:vml" xmlns:wp14="http://schemas.microsoft.com/office/word/2010/wordprocessingDrawing" xmlns:wp="http://schemas.openxmlformats.org/drawingml/2006/wordprocessingDrawing" xmlns:w10="urn:schemas-microsoft-com:office:word" xmlns:w="http://schemas.openxmlformats.org/wordprocessingml/2006/main" xmlns:w14="http://schemas.microsoft.com/office/word/2010/wordml" xmlns:w15="http://schemas.microsoft.com/office/word/2012/wordml" xmlns:w16cex="http://schemas.microsoft.com/office/word/2018/wordml/cex" xmlns:w16cid="http://schemas.microsoft.com/office/word/2016/wordml/cid" xmlns:w16="http://schemas.microsoft.com/office/word/2018/wordml" xmlns:w16se="http://schemas.microsoft.com/office/word/2015/wordml/symex" xmlns:wpg="http://schemas.microsoft.com/office/word/2010/wordprocessingGroup" xmlns:wpi="http://schemas.microsoft.com/office/word/2010/wordprocessingInk" xmlns:wne="http://schemas.microsoft.com/office/word/2006/wordml" xmlns:wps="http://schemas.microsoft.com/office/word/2010/wordprocessingShape" mc:Ignorable="w14 w15 w16se w16cid w16 w16cex wp14">
   <w:abstractNum w:abstractNumId="0" w15:restartNumberingAfterBreak="0">
     <w:nsid w:val="0C107C35"/>
     <w:multiLevelType w:val="multilevel"/>
@@ -3588,7 +3777,7 @@
 </file>
 
 <file path=word/styles.xml><?xml version="1.0" encoding="utf-8"?>
-<w:styles xmlns:mc="http://schemas.openxmlformats.org/markup-compatibility/2006" xmlns:r="http://schemas.openxmlformats.org/officeDocument/2006/relationships" xmlns:w="http://schemas.openxmlformats.org/wordprocessingml/2006/main" xmlns:w14="http://schemas.microsoft.com/office/word/2010/wordml" xmlns:w15="http://schemas.microsoft.com/office/word/2012/wordml" xmlns:w16cid="http://schemas.microsoft.com/office/word/2016/wordml/cid" xmlns:w16se="http://schemas.microsoft.com/office/word/2015/wordml/symex" mc:Ignorable="w14 w15 w16se w16cid">
+<w:styles xmlns:mc="http://schemas.openxmlformats.org/markup-compatibility/2006" xmlns:r="http://schemas.openxmlformats.org/officeDocument/2006/relationships" xmlns:w="http://schemas.openxmlformats.org/wordprocessingml/2006/main" xmlns:w14="http://schemas.microsoft.com/office/word/2010/wordml" xmlns:w15="http://schemas.microsoft.com/office/word/2012/wordml" xmlns:w16cex="http://schemas.microsoft.com/office/word/2018/wordml/cex" xmlns:w16cid="http://schemas.microsoft.com/office/word/2016/wordml/cid" xmlns:w16="http://schemas.microsoft.com/office/word/2018/wordml" xmlns:w16se="http://schemas.microsoft.com/office/word/2015/wordml/symex" mc:Ignorable="w14 w15 w16se w16cid w16 w16cex">
   <w:docDefaults>
     <w:rPrDefault>
       <w:rPr>
@@ -4565,4 +4754,10 @@
     <ds:schemaRef ds:uri="http://schemas.openxmlformats.org/officeDocument/2006/bibliography"/>
   </ds:schemaRefs>
 </ds:datastoreItem>
+</file>
+
+<file path=docMetadata/LabelInfo.xml><?xml version="1.0" encoding="utf-8"?>
+<clbl:labelList xmlns:clbl="http://schemas.microsoft.com/office/2020/mipLabelMetadata">
+  <clbl:label id="{f42aa342-8706-4288-bd11-ebb85995028c}" enabled="1" method="Privileged" siteId="{72f988bf-86f1-41af-91ab-2d7cd011db47}" removed="0"/>
+</clbl:labelList>
 </file>
</xml_diff>